<commit_message>
Add weekly challenge 28
</commit_message>
<xml_diff>
--- a/SaurabhDubey.docx
+++ b/SaurabhDubey.docx
@@ -274,7 +274,7 @@
                     <w:rPr>
                       <w:lang w:val="en-US" w:eastAsia="en-US"/>
                     </w:rPr>
-                    <w:t>Week of code 23</w:t>
+                    <w:t>Week of code 28</w:t>
                   </w:r>
                   <w:r>
                     <w:rPr>
@@ -286,20 +286,10 @@
                     <w:rPr>
                       <w:lang w:val="en-US" w:eastAsia="en-US"/>
                     </w:rPr>
-                    <w:t>720</w:t>
+                    <w:t>385/10432</w:t>
                   </w:r>
-                  <w:r>
-                    <w:rPr>
-                      <w:lang w:val="en-US" w:eastAsia="en-US"/>
-                    </w:rPr>
-                    <w:t>/</w:t>
-                  </w:r>
-                  <w:r>
-                    <w:rPr>
-                      <w:lang w:val="en-US" w:eastAsia="en-US"/>
-                    </w:rPr>
-                    <w:t>10489</w:t>
-                  </w:r>
+                  <w:bookmarkStart w:id="0" w:name="_GoBack"/>
+                  <w:bookmarkEnd w:id="0"/>
                 </w:p>
                 <w:p>
                   <w:pPr>
@@ -316,15 +306,7 @@
                     <w:rPr>
                       <w:lang w:val="en-US" w:eastAsia="en-US"/>
                     </w:rPr>
-                    <w:t>Week of code 27 Rank: 246/</w:t>
-                  </w:r>
-                  <w:bookmarkStart w:id="0" w:name="_GoBack"/>
-                  <w:bookmarkEnd w:id="0"/>
-                  <w:r>
-                    <w:rPr>
-                      <w:lang w:val="en-US" w:eastAsia="en-US"/>
-                    </w:rPr>
-                    <w:t>7941</w:t>
+                    <w:t>Week of code 27 Rank: 246/7941</w:t>
                   </w:r>
                 </w:p>
                 <w:p>

</xml_diff>